<commit_message>
Addedsome code and edited some meetrapporten
</commit_message>
<xml_diff>
--- a/Inlevermap/Week1-2/Meetrapport Histogram equalisation.docx
+++ b/Inlevermap/Week1-2/Meetrapport Histogram equalisation.docx
@@ -112,21 +112,7 @@
         <w:rPr>
           <w:lang w:val="nl-NL"/>
         </w:rPr>
-        <w:t xml:space="preserve">nderzoeken of er een verschil tussen een afbeelding  en een afbeelding waarop histogram </w:t>
-      </w:r>
-      <w:proofErr w:type="spellStart"/>
-      <w:r>
-        <w:rPr>
-          <w:lang w:val="nl-NL"/>
-        </w:rPr>
-        <w:t>equalisation</w:t>
-      </w:r>
-      <w:proofErr w:type="spellEnd"/>
-      <w:r>
-        <w:rPr>
-          <w:lang w:val="nl-NL"/>
-        </w:rPr>
-        <w:t xml:space="preserve"> uitgevoerd is zichtbaar is. </w:t>
+        <w:t xml:space="preserve">nderzoeken of er een verschil tussen een afbeelding  en een afbeelding waarop histogram equalisation uitgevoerd is zichtbaar is. </w:t>
       </w:r>
       <w:r>
         <w:rPr>
@@ -164,21 +150,7 @@
         <w:rPr>
           <w:lang w:val="nl-NL"/>
         </w:rPr>
-        <w:t xml:space="preserve">De onderzoeksvraag is: Is er een verschil zichtbaar tussen een normale afbeelding en een afbeelding waarop histogram </w:t>
-      </w:r>
-      <w:proofErr w:type="spellStart"/>
-      <w:r>
-        <w:rPr>
-          <w:lang w:val="nl-NL"/>
-        </w:rPr>
-        <w:t>equalisation</w:t>
-      </w:r>
-      <w:proofErr w:type="spellEnd"/>
-      <w:r>
-        <w:rPr>
-          <w:lang w:val="nl-NL"/>
-        </w:rPr>
-        <w:t xml:space="preserve"> is uitgevoerd?</w:t>
+        <w:t>De onderzoeksvraag is: Is er een verschil zichtbaar tussen een normale afbeelding en een afbeelding waarop histogram equalisation is uitgevoerd?</w:t>
       </w:r>
     </w:p>
     <w:p>
@@ -219,35 +191,32 @@
         <w:rPr>
           <w:lang w:val="nl-NL"/>
         </w:rPr>
-        <w:t xml:space="preserve">Wij verwachten dat de afbeeldingen die </w:t>
+        <w:t>Wij verwachten dat de afbeeldingen die geequalized zijn meer contrast zullen hebben als de afbeeldingen welke niet geequalized zijn. Dit omdat kleuren  meer verspreid worden over het hele kleurenbereik. Dit zorgt ervoor dat de afbeelding minder grijskleurig zou moeten blijven maar ook tonen van zwart en wit moeten vertonen.</w:t>
       </w:r>
-      <w:proofErr w:type="spellStart"/>
+    </w:p>
+    <w:p>
+      <w:pPr>
+        <w:rPr>
+          <w:lang w:val="nl-NL"/>
+        </w:rPr>
+      </w:pPr>
       <w:r>
         <w:rPr>
           <w:lang w:val="nl-NL"/>
         </w:rPr>
-        <w:t>geequalized</w:t>
+        <w:t>Of er verschil zichtbaar is, wordt bepaald door observatie van de afbeelding en wordt door de observator beoordeelt.</w:t>
       </w:r>
-      <w:proofErr w:type="spellEnd"/>
       <w:r>
         <w:rPr>
           <w:lang w:val="nl-NL"/>
         </w:rPr>
-        <w:t xml:space="preserve"> zijn meer contrast zullen hebben als de afbeeldingen welke niet </w:t>
+        <w:t xml:space="preserve"> Ook wordt er gekeken naar de histogrammen en de waardes.</w:t>
       </w:r>
-      <w:proofErr w:type="spellStart"/>
       <w:r>
         <w:rPr>
           <w:lang w:val="nl-NL"/>
         </w:rPr>
-        <w:t>geequalized</w:t>
-      </w:r>
-      <w:proofErr w:type="spellEnd"/>
-      <w:r>
-        <w:rPr>
-          <w:lang w:val="nl-NL"/>
-        </w:rPr>
-        <w:t xml:space="preserve"> zijn. Dit omdat kleuren  meer verspreid worden over het hele kleurenbereik. Dit zorgt ervoor dat de afbeelding minder grijskleurig zou moeten blijven maar ook tonen van zwart en wit moeten vertonen.</w:t>
+        <w:t xml:space="preserve"> </w:t>
       </w:r>
     </w:p>
     <w:p>
@@ -275,35 +244,7 @@
         <w:rPr>
           <w:lang w:val="nl-NL"/>
         </w:rPr>
-        <w:t xml:space="preserve">Het programma wordt opgestart, de bestandsnaam wordt ingevoerd. In de map worden de </w:t>
-      </w:r>
-      <w:proofErr w:type="spellStart"/>
-      <w:r>
-        <w:rPr>
-          <w:lang w:val="nl-NL"/>
-        </w:rPr>
-        <w:t>csv</w:t>
-      </w:r>
-      <w:proofErr w:type="spellEnd"/>
-      <w:r>
-        <w:rPr>
-          <w:lang w:val="nl-NL"/>
-        </w:rPr>
-        <w:t xml:space="preserve"> bestanden opgeslagen net zoals de </w:t>
-      </w:r>
-      <w:proofErr w:type="spellStart"/>
-      <w:r>
-        <w:rPr>
-          <w:lang w:val="nl-NL"/>
-        </w:rPr>
-        <w:t>geequalizede</w:t>
-      </w:r>
-      <w:proofErr w:type="spellEnd"/>
-      <w:r>
-        <w:rPr>
-          <w:lang w:val="nl-NL"/>
-        </w:rPr>
-        <w:t xml:space="preserve"> afbeelding.</w:t>
+        <w:t>Het programma wordt opgestart, de bestandsnaam wordt ingevoerd. In de map worden de csv bestanden opgeslagen net zoals de geequalizede afbeelding.</w:t>
       </w:r>
     </w:p>
     <w:p>
@@ -316,35 +257,7 @@
         <w:rPr>
           <w:lang w:val="nl-NL"/>
         </w:rPr>
-        <w:t xml:space="preserve">Hierna worden de </w:t>
-      </w:r>
-      <w:proofErr w:type="spellStart"/>
-      <w:r>
-        <w:rPr>
-          <w:lang w:val="nl-NL"/>
-        </w:rPr>
-        <w:t>csv</w:t>
-      </w:r>
-      <w:proofErr w:type="spellEnd"/>
-      <w:r>
-        <w:rPr>
-          <w:lang w:val="nl-NL"/>
-        </w:rPr>
-        <w:t xml:space="preserve"> bestanden met elkaar vergeleken dit word gedaan door er een grafiek van te maken in </w:t>
-      </w:r>
-      <w:proofErr w:type="spellStart"/>
-      <w:r>
-        <w:rPr>
-          <w:lang w:val="nl-NL"/>
-        </w:rPr>
-        <w:t>excel</w:t>
-      </w:r>
-      <w:proofErr w:type="spellEnd"/>
-      <w:r>
-        <w:rPr>
-          <w:lang w:val="nl-NL"/>
-        </w:rPr>
-        <w:t>. Deze grafiek wordt dan bij de resultaten toegevoegd net zoals de bijhorende tabel. Ook de afbeeldingen worden erbij toegevoegd.</w:t>
+        <w:t>Hierna worden de csv bestanden met elkaar vergeleken dit word gedaan door er een grafiek van te maken in excel. Deze grafiek wordt dan bij de resultaten toegevoegd net zoals de bijhorende tabel. Ook de afbeeldingen worden erbij toegevoegd.</w:t>
       </w:r>
     </w:p>
     <w:p>
@@ -423,6 +336,20 @@
             </a:graphic>
           </wp:inline>
         </w:drawing>
+      </w:r>
+    </w:p>
+    <w:p>
+      <w:pPr>
+        <w:jc w:val="left"/>
+        <w:rPr>
+          <w:lang w:val="nl-NL"/>
+        </w:rPr>
+      </w:pPr>
+      <w:r>
+        <w:rPr>
+          <w:lang w:val="nl-NL"/>
+        </w:rPr>
+        <w:t>Deze afbeelding is vrij grijs en er is weinig contrast aanwezig in de originele afbeelding.</w:t>
       </w:r>
     </w:p>
     <w:p>
@@ -16438,7 +16365,6 @@
           <w:lang w:val="nl-NL"/>
         </w:rPr>
       </w:pPr>
-      <w:proofErr w:type="spellStart"/>
       <w:r>
         <w:rPr>
           <w:lang w:val="nl-NL"/>
@@ -16446,7 +16372,6 @@
         <w:lastRenderedPageBreak/>
         <w:t>Equalized</w:t>
       </w:r>
-      <w:proofErr w:type="spellEnd"/>
       <w:r>
         <w:rPr>
           <w:noProof/>
@@ -16513,16 +16438,22 @@
         <w:rPr>
           <w:lang w:val="nl-NL"/>
         </w:rPr>
-        <w:t xml:space="preserve">Tabel </w:t>
+        <w:t>Wanneer naar de afbeelding gekeken wordt kan gezien worden dat het contrast enorm verhoogd is. Zwart en wit zijn in deze afbeelding duidelijk aanwezig terwijl dit bij het origineel niet het geval was.</w:t>
       </w:r>
-      <w:proofErr w:type="spellStart"/>
+    </w:p>
+    <w:p>
+      <w:pPr>
+        <w:jc w:val="left"/>
+        <w:rPr>
+          <w:lang w:val="nl-NL"/>
+        </w:rPr>
+      </w:pPr>
       <w:r>
         <w:rPr>
           <w:lang w:val="nl-NL"/>
         </w:rPr>
-        <w:t>equalized</w:t>
+        <w:t>Tabel equalized</w:t>
       </w:r>
-      <w:proofErr w:type="spellEnd"/>
     </w:p>
     <w:p>
       <w:pPr>
@@ -16586,7 +16517,6 @@
         <w:rPr>
           <w:lang w:val="nl-NL"/>
         </w:rPr>
-        <w:lastRenderedPageBreak/>
         <w:t>tabel</w:t>
       </w:r>
     </w:p>
@@ -32509,21 +32439,7 @@
         <w:rPr>
           <w:lang w:val="nl-NL"/>
         </w:rPr>
-        <w:t xml:space="preserve">Wanneer er wordt gekeken naar het histogram van de normale afbeelding en deze vergeleken wordt met het histogram van de </w:t>
-      </w:r>
-      <w:proofErr w:type="spellStart"/>
-      <w:r>
-        <w:rPr>
-          <w:lang w:val="nl-NL"/>
-        </w:rPr>
-        <w:t>geequaliseerde</w:t>
-      </w:r>
-      <w:proofErr w:type="spellEnd"/>
-      <w:r>
-        <w:rPr>
-          <w:lang w:val="nl-NL"/>
-        </w:rPr>
-        <w:t xml:space="preserve"> afbeelding dan vallen er verschillende dingen op.</w:t>
+        <w:t>Wanneer er wordt gekeken naar het histogram van de normale afbeelding en deze vergeleken wordt met het histogram van de geequaliseerde afbeelding dan vallen er verschillende dingen op.</w:t>
       </w:r>
     </w:p>
     <w:p>
@@ -32541,21 +32457,7 @@
         <w:rPr>
           <w:lang w:val="nl-NL"/>
         </w:rPr>
-        <w:t xml:space="preserve">De </w:t>
-      </w:r>
-      <w:proofErr w:type="spellStart"/>
-      <w:r>
-        <w:rPr>
-          <w:lang w:val="nl-NL"/>
-        </w:rPr>
-        <w:t>geequaliseerde</w:t>
-      </w:r>
-      <w:proofErr w:type="spellEnd"/>
-      <w:r>
-        <w:rPr>
-          <w:lang w:val="nl-NL"/>
-        </w:rPr>
-        <w:t xml:space="preserve"> afbeelding zijn de kleuren meer verspreid over de hele grafiek (kleur waardes), dan bij het histogram van de normale afbeelding</w:t>
+        <w:t>De geequaliseerde afbeelding zijn de kleuren meer verspreid over de hele grafiek (kleur waardes), dan bij het histogram van de normale afbeelding</w:t>
       </w:r>
     </w:p>
     <w:p>
@@ -32573,21 +32475,7 @@
         <w:rPr>
           <w:lang w:val="nl-NL"/>
         </w:rPr>
-        <w:t xml:space="preserve">Bij de normale afbeelding liggen de kleuren dichter bij elkaar en zijn er minder gaten tussen de kleuren in bij de </w:t>
-      </w:r>
-      <w:proofErr w:type="spellStart"/>
-      <w:r>
-        <w:rPr>
-          <w:lang w:val="nl-NL"/>
-        </w:rPr>
-        <w:t>geequaliseerde</w:t>
-      </w:r>
-      <w:proofErr w:type="spellEnd"/>
-      <w:r>
-        <w:rPr>
-          <w:lang w:val="nl-NL"/>
-        </w:rPr>
-        <w:t xml:space="preserve"> afbeelding zit er soms wel veel ruimte tussen.</w:t>
+        <w:t>Bij de normale afbeelding liggen de kleuren dichter bij elkaar en zijn er minder gaten tussen de kleuren in bij de geequaliseerde afbeelding zit er soms wel veel ruimte tussen.</w:t>
       </w:r>
     </w:p>
     <w:p>
@@ -32601,19 +32489,11 @@
           <w:lang w:val="nl-NL"/>
         </w:rPr>
       </w:pPr>
-      <w:proofErr w:type="spellStart"/>
       <w:r>
         <w:rPr>
           <w:lang w:val="nl-NL"/>
         </w:rPr>
-        <w:t>Equalize</w:t>
-      </w:r>
-      <w:proofErr w:type="spellEnd"/>
-      <w:r>
-        <w:rPr>
-          <w:lang w:val="nl-NL"/>
-        </w:rPr>
-        <w:t xml:space="preserve"> bij hoge kleurwaardes is niets </w:t>
+        <w:t xml:space="preserve">Equalize bij hoge kleurwaardes is niets </w:t>
       </w:r>
       <w:r>
         <w:rPr>
@@ -32643,21 +32523,7 @@
         <w:rPr>
           <w:lang w:val="nl-NL"/>
         </w:rPr>
-        <w:t xml:space="preserve">Laagste kleur bij normale afbeelding is  113 bij </w:t>
-      </w:r>
-      <w:proofErr w:type="spellStart"/>
-      <w:r>
-        <w:rPr>
-          <w:lang w:val="nl-NL"/>
-        </w:rPr>
-        <w:t>equaliseerde</w:t>
-      </w:r>
-      <w:proofErr w:type="spellEnd"/>
-      <w:r>
-        <w:rPr>
-          <w:lang w:val="nl-NL"/>
-        </w:rPr>
-        <w:t xml:space="preserve"> 0.</w:t>
+        <w:t>Laagste kleur bij normale afbeelding is  113 bij equaliseerde 0.</w:t>
       </w:r>
     </w:p>
     <w:p>
@@ -32675,21 +32541,7 @@
         <w:rPr>
           <w:lang w:val="nl-NL"/>
         </w:rPr>
-        <w:t xml:space="preserve">Hoogste kleur is bij normale afbeelding is 208 en bij </w:t>
-      </w:r>
-      <w:proofErr w:type="spellStart"/>
-      <w:r>
-        <w:rPr>
-          <w:lang w:val="nl-NL"/>
-        </w:rPr>
-        <w:t>equaliseerde</w:t>
-      </w:r>
-      <w:proofErr w:type="spellEnd"/>
-      <w:r>
-        <w:rPr>
-          <w:lang w:val="nl-NL"/>
-        </w:rPr>
-        <w:t xml:space="preserve"> 224</w:t>
+        <w:t>Hoogste kleur is bij normale afbeelding is 208 en bij equaliseerde 224</w:t>
       </w:r>
     </w:p>
     <w:p>
@@ -32748,21 +32600,7 @@
         <w:rPr>
           <w:lang w:val="nl-NL"/>
         </w:rPr>
-        <w:t xml:space="preserve">. Dit zien we terug op de afbeelding zelf maar zien we ook heel erg duidelijk terug in de histogrammen en de daarbij horende grafieken. De </w:t>
-      </w:r>
-      <w:proofErr w:type="spellStart"/>
-      <w:r>
-        <w:rPr>
-          <w:lang w:val="nl-NL"/>
-        </w:rPr>
-        <w:t>geequaliseerde</w:t>
-      </w:r>
-      <w:proofErr w:type="spellEnd"/>
-      <w:r>
-        <w:rPr>
-          <w:lang w:val="nl-NL"/>
-        </w:rPr>
-        <w:t xml:space="preserve"> afbeelding heeft namelijk een groter kleurbereik (minder grijs meer zwart en wit</w:t>
+        <w:t>. Dit zien we terug op de afbeelding zelf maar zien we ook heel erg duidelijk terug in de histogrammen en de daarbij horende grafieken. De geequaliseerde afbeelding heeft namelijk een groter kleurbereik (minder grijs meer zwart en wit</w:t>
       </w:r>
       <w:r>
         <w:rPr>
@@ -32814,30 +32652,28 @@
         <w:rPr>
           <w:lang w:val="nl-NL"/>
         </w:rPr>
-        <w:t xml:space="preserve">Uit onze conclusie kunnen wij concluderen dat de onderzoeksvraag beantwoord is. Het is namelijk mogelijk om een verschil terug te zien in de afbeelding(of je moet blind zijn). Omdat de conclusie de onderzoeksvraag beantwoord is  </w:t>
+        <w:t xml:space="preserve">Uit onze conclusie kunnen wij concluderen dat de onderzoeksvraag beantwoord is. Het is namelijk mogelijk om een verschil terug te zien in de </w:t>
       </w:r>
-      <w:bookmarkStart w:id="0" w:name="_GoBack"/>
-      <w:bookmarkEnd w:id="0"/>
       <w:r>
         <w:rPr>
           <w:lang w:val="nl-NL"/>
         </w:rPr>
-        <w:t xml:space="preserve">kunnen we zeggen dat er op de juiste manier onderzoek gedaan is. Hoe nauwkeurig dit onderzoek is </w:t>
+        <w:t>afbeelding.</w:t>
       </w:r>
-      <w:proofErr w:type="spellStart"/>
       <w:r>
         <w:rPr>
           <w:lang w:val="nl-NL"/>
         </w:rPr>
-        <w:t>is</w:t>
+        <w:t xml:space="preserve"> Omdat de conclusie de onderzoeksvraag beantwoord is  kunnen we zeggen dat er op de juiste manier onderzoek gedaan is. Hoe nauwkeurig dit onderzoek is is niet duidelijk. Dit komt omdat er in dit verslag niet meerder afbeeldingen meegewogen zijn in de conclusie.</w:t>
       </w:r>
-      <w:proofErr w:type="spellEnd"/>
       <w:r>
         <w:rPr>
           <w:lang w:val="nl-NL"/>
         </w:rPr>
-        <w:t xml:space="preserve"> niet duidelijk. Dit komt omdat er in dit verslag niet meerder afbeeldingen meegewogen zijn in de conclusie.</w:t>
+        <w:t xml:space="preserve"> Er zijn wel meerdere afbeeldingen getest maar alleen de meest opvallende afbeelding waar de details het beste weergegeven worden in dit verslag weergegeven.</w:t>
       </w:r>
+      <w:bookmarkStart w:id="0" w:name="_GoBack"/>
+      <w:bookmarkEnd w:id="0"/>
     </w:p>
     <w:p>
       <w:pPr>
@@ -32849,21 +32685,7 @@
         <w:rPr>
           <w:lang w:val="nl-NL"/>
         </w:rPr>
-        <w:t xml:space="preserve">Tijdens het onderzoek viel ook op dat hoge waardes minimaal werden veranderd door </w:t>
-      </w:r>
-      <w:proofErr w:type="spellStart"/>
-      <w:r>
-        <w:rPr>
-          <w:lang w:val="nl-NL"/>
-        </w:rPr>
-        <w:t>equalisation</w:t>
-      </w:r>
-      <w:proofErr w:type="spellEnd"/>
-      <w:r>
-        <w:rPr>
-          <w:lang w:val="nl-NL"/>
-        </w:rPr>
-        <w:t xml:space="preserve"> wat we niet verwacht hadden. Dit is mogelijk nog iets wat verkeerd is of aan de afbeelding ligt dit had beter getest moeten of kunnen worden.</w:t>
+        <w:t>Tijdens het onderzoek viel ook op dat hoge waardes minimaal werden veranderd door equalisation wat we niet verwacht hadden. Dit is mogelijk nog iets wat verkeerd is of aan de afbeelding ligt dit had beter getest moeten of kunnen worden.</w:t>
       </w:r>
     </w:p>
     <w:sectPr>
@@ -35950,11 +35772,11 @@
           <c:showBubbleSize val="0"/>
         </c:dLbls>
         <c:gapWidth val="150"/>
-        <c:axId val="86989824"/>
-        <c:axId val="142327808"/>
+        <c:axId val="37881344"/>
+        <c:axId val="37882880"/>
       </c:barChart>
       <c:catAx>
-        <c:axId val="86989824"/>
+        <c:axId val="37881344"/>
         <c:scaling>
           <c:orientation val="minMax"/>
         </c:scaling>
@@ -35963,7 +35785,7 @@
         <c:majorTickMark val="out"/>
         <c:minorTickMark val="none"/>
         <c:tickLblPos val="nextTo"/>
-        <c:crossAx val="142327808"/>
+        <c:crossAx val="37882880"/>
         <c:crosses val="autoZero"/>
         <c:auto val="1"/>
         <c:lblAlgn val="ctr"/>
@@ -35971,7 +35793,7 @@
         <c:noMultiLvlLbl val="0"/>
       </c:catAx>
       <c:valAx>
-        <c:axId val="142327808"/>
+        <c:axId val="37882880"/>
         <c:scaling>
           <c:orientation val="minMax"/>
         </c:scaling>
@@ -35982,7 +35804,7 @@
         <c:majorTickMark val="out"/>
         <c:minorTickMark val="none"/>
         <c:tickLblPos val="nextTo"/>
-        <c:crossAx val="86989824"/>
+        <c:crossAx val="37881344"/>
         <c:crosses val="autoZero"/>
         <c:crossBetween val="between"/>
       </c:valAx>
@@ -36813,11 +36635,11 @@
           <c:showBubbleSize val="0"/>
         </c:dLbls>
         <c:gapWidth val="150"/>
-        <c:axId val="85716992"/>
-        <c:axId val="85718528"/>
+        <c:axId val="37485568"/>
+        <c:axId val="38073088"/>
       </c:barChart>
       <c:catAx>
-        <c:axId val="85716992"/>
+        <c:axId val="37485568"/>
         <c:scaling>
           <c:orientation val="minMax"/>
         </c:scaling>
@@ -36826,7 +36648,7 @@
         <c:majorTickMark val="out"/>
         <c:minorTickMark val="none"/>
         <c:tickLblPos val="nextTo"/>
-        <c:crossAx val="85718528"/>
+        <c:crossAx val="38073088"/>
         <c:crosses val="autoZero"/>
         <c:auto val="1"/>
         <c:lblAlgn val="ctr"/>
@@ -36834,7 +36656,7 @@
         <c:noMultiLvlLbl val="0"/>
       </c:catAx>
       <c:valAx>
-        <c:axId val="85718528"/>
+        <c:axId val="38073088"/>
         <c:scaling>
           <c:orientation val="minMax"/>
         </c:scaling>
@@ -36845,7 +36667,7 @@
         <c:majorTickMark val="out"/>
         <c:minorTickMark val="none"/>
         <c:tickLblPos val="nextTo"/>
-        <c:crossAx val="85716992"/>
+        <c:crossAx val="37485568"/>
         <c:crosses val="autoZero"/>
         <c:crossBetween val="between"/>
       </c:valAx>
@@ -37676,11 +37498,11 @@
           <c:showBubbleSize val="0"/>
         </c:dLbls>
         <c:gapWidth val="150"/>
-        <c:axId val="86975616"/>
-        <c:axId val="86977152"/>
+        <c:axId val="38625664"/>
+        <c:axId val="38627200"/>
       </c:barChart>
       <c:catAx>
-        <c:axId val="86975616"/>
+        <c:axId val="38625664"/>
         <c:scaling>
           <c:orientation val="minMax"/>
         </c:scaling>
@@ -37689,7 +37511,7 @@
         <c:majorTickMark val="out"/>
         <c:minorTickMark val="none"/>
         <c:tickLblPos val="nextTo"/>
-        <c:crossAx val="86977152"/>
+        <c:crossAx val="38627200"/>
         <c:crosses val="autoZero"/>
         <c:auto val="1"/>
         <c:lblAlgn val="ctr"/>
@@ -37697,7 +37519,7 @@
         <c:noMultiLvlLbl val="0"/>
       </c:catAx>
       <c:valAx>
-        <c:axId val="86977152"/>
+        <c:axId val="38627200"/>
         <c:scaling>
           <c:orientation val="minMax"/>
         </c:scaling>
@@ -37708,7 +37530,7 @@
         <c:majorTickMark val="out"/>
         <c:minorTickMark val="none"/>
         <c:tickLblPos val="nextTo"/>
-        <c:crossAx val="86975616"/>
+        <c:crossAx val="38625664"/>
         <c:crosses val="autoZero"/>
         <c:crossBetween val="between"/>
       </c:valAx>
@@ -38013,25 +37835,6 @@
 </file>
 
 <file path=customXml/item1.xml><?xml version="1.0" encoding="utf-8"?>
-<?mso-contentType ?>
-<FormTemplates xmlns="http://schemas.microsoft.com/sharepoint/v3/contenttype/forms">
-  <Display>DocumentLibraryForm</Display>
-  <Edit>DocumentLibraryForm</Edit>
-  <New>DocumentLibraryForm</New>
-</FormTemplates>
-</file>
-
-<file path=customXml/item2.xml><?xml version="1.0" encoding="utf-8"?>
-<p:properties xmlns:p="http://schemas.microsoft.com/office/2006/metadata/properties" xmlns:xsi="http://www.w3.org/2001/XMLSchema-instance" xmlns:pc="http://schemas.microsoft.com/office/infopath/2007/PartnerControls">
-  <documentManagement>
-    <Volgorde_x0020_Documenten xmlns="9ab5e87a-ed8e-45a5-9793-059f67398425">9999</Volgorde_x0020_Documenten>
-    <Week xmlns="9ab5e87a-ed8e-45a5-9793-059f67398425">Geen week</Week>
-    <Categorie xmlns="9ab5e87a-ed8e-45a5-9793-059f67398425">Extra</Categorie>
-  </documentManagement>
-</p:properties>
-</file>
-
-<file path=customXml/item3.xml><?xml version="1.0" encoding="utf-8"?>
 <ct:contentTypeSchema xmlns:ct="http://schemas.microsoft.com/office/2006/metadata/contentType" xmlns:ma="http://schemas.microsoft.com/office/2006/metadata/properties/metaAttributes" ct:_="" ma:_="" ma:contentTypeName="Document" ma:contentTypeID="0x0101007FC650FC05AF1E4186813CC1DBE901B1" ma:contentTypeVersion="" ma:contentTypeDescription="Een nieuw document maken." ma:contentTypeScope="" ma:versionID="a9816d727a275457f365a1d6559b1d55">
   <xsd:schema xmlns:xsd="http://www.w3.org/2001/XMLSchema" xmlns:xs="http://www.w3.org/2001/XMLSchema" xmlns:p="http://schemas.microsoft.com/office/2006/metadata/properties" xmlns:ns2="9ab5e87a-ed8e-45a5-9793-059f67398425" targetNamespace="http://schemas.microsoft.com/office/2006/metadata/properties" ma:root="true" ma:fieldsID="e36a552b910c1cdf142adc90bba5ebe9" ns2:_="">
     <xsd:import namespace="9ab5e87a-ed8e-45a5-9793-059f67398425"/>
@@ -38192,10 +37995,39 @@
 </ct:contentTypeSchema>
 </file>
 
+<file path=customXml/item2.xml><?xml version="1.0" encoding="utf-8"?>
+<p:properties xmlns:p="http://schemas.microsoft.com/office/2006/metadata/properties" xmlns:xsi="http://www.w3.org/2001/XMLSchema-instance" xmlns:pc="http://schemas.microsoft.com/office/infopath/2007/PartnerControls">
+  <documentManagement>
+    <Volgorde_x0020_Documenten xmlns="9ab5e87a-ed8e-45a5-9793-059f67398425">9999</Volgorde_x0020_Documenten>
+    <Week xmlns="9ab5e87a-ed8e-45a5-9793-059f67398425">Geen week</Week>
+    <Categorie xmlns="9ab5e87a-ed8e-45a5-9793-059f67398425">Extra</Categorie>
+  </documentManagement>
+</p:properties>
+</file>
+
+<file path=customXml/item3.xml><?xml version="1.0" encoding="utf-8"?>
+<?mso-contentType ?>
+<FormTemplates xmlns="http://schemas.microsoft.com/sharepoint/v3/contenttype/forms">
+  <Display>DocumentLibraryForm</Display>
+  <Edit>DocumentLibraryForm</Edit>
+  <New>DocumentLibraryForm</New>
+</FormTemplates>
+</file>
+
 <file path=customXml/itemProps1.xml><?xml version="1.0" encoding="utf-8"?>
-<ds:datastoreItem xmlns:ds="http://schemas.openxmlformats.org/officeDocument/2006/customXml" ds:itemID="{2F4E03A7-8953-4EF5-B024-FDC390FBECDE}">
+<ds:datastoreItem xmlns:ds="http://schemas.openxmlformats.org/officeDocument/2006/customXml" ds:itemID="{0F8195E7-7957-4D7C-AA7D-35DA6114DD7D}">
   <ds:schemaRefs>
-    <ds:schemaRef ds:uri="http://schemas.microsoft.com/sharepoint/v3/contenttype/forms"/>
+    <ds:schemaRef ds:uri="http://schemas.microsoft.com/office/2006/metadata/contentType"/>
+    <ds:schemaRef ds:uri="http://schemas.microsoft.com/office/2006/metadata/properties/metaAttributes"/>
+    <ds:schemaRef ds:uri="http://www.w3.org/2001/XMLSchema"/>
+    <ds:schemaRef ds:uri="http://schemas.microsoft.com/office/2006/metadata/properties"/>
+    <ds:schemaRef ds:uri="9ab5e87a-ed8e-45a5-9793-059f67398425"/>
+    <ds:schemaRef ds:uri="http://schemas.microsoft.com/office/2006/documentManagement/types"/>
+    <ds:schemaRef ds:uri="http://schemas.microsoft.com/office/infopath/2007/PartnerControls"/>
+    <ds:schemaRef ds:uri="http://schemas.openxmlformats.org/package/2006/metadata/core-properties"/>
+    <ds:schemaRef ds:uri="http://purl.org/dc/elements/1.1/"/>
+    <ds:schemaRef ds:uri="http://purl.org/dc/terms/"/>
+    <ds:schemaRef ds:uri="http://schemas.microsoft.com/internal/obd"/>
   </ds:schemaRefs>
 </ds:datastoreItem>
 </file>
@@ -38211,19 +38043,9 @@
 </file>
 
 <file path=customXml/itemProps3.xml><?xml version="1.0" encoding="utf-8"?>
-<ds:datastoreItem xmlns:ds="http://schemas.openxmlformats.org/officeDocument/2006/customXml" ds:itemID="{0F8195E7-7957-4D7C-AA7D-35DA6114DD7D}">
+<ds:datastoreItem xmlns:ds="http://schemas.openxmlformats.org/officeDocument/2006/customXml" ds:itemID="{2F4E03A7-8953-4EF5-B024-FDC390FBECDE}">
   <ds:schemaRefs>
-    <ds:schemaRef ds:uri="http://schemas.microsoft.com/office/2006/metadata/contentType"/>
-    <ds:schemaRef ds:uri="http://schemas.microsoft.com/office/2006/metadata/properties/metaAttributes"/>
-    <ds:schemaRef ds:uri="http://www.w3.org/2001/XMLSchema"/>
-    <ds:schemaRef ds:uri="http://schemas.microsoft.com/office/2006/metadata/properties"/>
-    <ds:schemaRef ds:uri="9ab5e87a-ed8e-45a5-9793-059f67398425"/>
-    <ds:schemaRef ds:uri="http://schemas.microsoft.com/office/2006/documentManagement/types"/>
-    <ds:schemaRef ds:uri="http://schemas.microsoft.com/office/infopath/2007/PartnerControls"/>
-    <ds:schemaRef ds:uri="http://schemas.openxmlformats.org/package/2006/metadata/core-properties"/>
-    <ds:schemaRef ds:uri="http://purl.org/dc/elements/1.1/"/>
-    <ds:schemaRef ds:uri="http://purl.org/dc/terms/"/>
-    <ds:schemaRef ds:uri="http://schemas.microsoft.com/internal/obd"/>
+    <ds:schemaRef ds:uri="http://schemas.microsoft.com/sharepoint/v3/contenttype/forms"/>
   </ds:schemaRefs>
 </ds:datastoreItem>
 </file>
</xml_diff>